<commit_message>
update for new image
</commit_message>
<xml_diff>
--- a/prom-start-setup.docx
+++ b/prom-start-setup.docx
@@ -1,6 +1,6 @@
 
 <file path=word/document.xml><?xml version="1.0" encoding="utf-8"?>
-<w:document xmlns:wpc="http://schemas.microsoft.com/office/word/2010/wordprocessingCanvas" xmlns:cx="http://schemas.microsoft.com/office/drawing/2014/chartex" xmlns:cx1="http://schemas.microsoft.com/office/drawing/2015/9/8/chartex" xmlns:cx2="http://schemas.microsoft.com/office/drawing/2015/10/21/chartex" xmlns:cx3="http://schemas.microsoft.com/office/drawing/2016/5/9/chartex" xmlns:cx4="http://schemas.microsoft.com/office/drawing/2016/5/10/chartex" xmlns:cx5="http://schemas.microsoft.com/office/drawing/2016/5/11/chartex" xmlns:cx6="http://schemas.microsoft.com/office/drawing/2016/5/12/chartex" xmlns:cx7="http://schemas.microsoft.com/office/drawing/2016/5/13/chartex" xmlns:cx8="http://schemas.microsoft.com/office/drawing/2016/5/14/chartex" xmlns:mc="http://schemas.openxmlformats.org/markup-compatibility/2006" xmlns:aink="http://schemas.microsoft.com/office/drawing/2016/ink" xmlns:am3d="http://schemas.microsoft.com/office/drawing/2017/model3d" xmlns:o="urn:schemas-microsoft-com:office:office" xmlns:r="http://schemas.openxmlformats.org/officeDocument/2006/relationships" xmlns:m="http://schemas.openxmlformats.org/officeDocument/2006/math" xmlns:v="urn:schemas-microsoft-com:vml" xmlns:wp14="http://schemas.microsoft.com/office/word/2010/wordprocessingDrawing" xmlns:wp="http://schemas.openxmlformats.org/drawingml/2006/wordprocessingDrawing" xmlns:w10="urn:schemas-microsoft-com:office:word" xmlns:w="http://schemas.openxmlformats.org/wordprocessingml/2006/main" xmlns:w14="http://schemas.microsoft.com/office/word/2010/wordml" xmlns:w15="http://schemas.microsoft.com/office/word/2012/wordml" xmlns:w16cex="http://schemas.microsoft.com/office/word/2018/wordml/cex" xmlns:w16cid="http://schemas.microsoft.com/office/word/2016/wordml/cid" xmlns:w16="http://schemas.microsoft.com/office/word/2018/wordml" xmlns:w16sdtdh="http://schemas.microsoft.com/office/word/2020/wordml/sdtdatahash" xmlns:w16se="http://schemas.microsoft.com/office/word/2015/wordml/symex" xmlns:wpg="http://schemas.microsoft.com/office/word/2010/wordprocessingGroup" xmlns:wpi="http://schemas.microsoft.com/office/word/2010/wordprocessingInk" xmlns:wne="http://schemas.microsoft.com/office/word/2006/wordml" xmlns:wps="http://schemas.microsoft.com/office/word/2010/wordprocessingShape" mc:Ignorable="w14 w15 w16se w16cid w16 w16cex w16sdtdh wp14">
+<w:document xmlns:wpc="http://schemas.microsoft.com/office/word/2010/wordprocessingCanvas" xmlns:cx="http://schemas.microsoft.com/office/drawing/2014/chartex" xmlns:cx1="http://schemas.microsoft.com/office/drawing/2015/9/8/chartex" xmlns:cx2="http://schemas.microsoft.com/office/drawing/2015/10/21/chartex" xmlns:cx3="http://schemas.microsoft.com/office/drawing/2016/5/9/chartex" xmlns:cx4="http://schemas.microsoft.com/office/drawing/2016/5/10/chartex" xmlns:cx5="http://schemas.microsoft.com/office/drawing/2016/5/11/chartex" xmlns:cx6="http://schemas.microsoft.com/office/drawing/2016/5/12/chartex" xmlns:cx7="http://schemas.microsoft.com/office/drawing/2016/5/13/chartex" xmlns:cx8="http://schemas.microsoft.com/office/drawing/2016/5/14/chartex" xmlns:mc="http://schemas.openxmlformats.org/markup-compatibility/2006" xmlns:aink="http://schemas.microsoft.com/office/drawing/2016/ink" xmlns:am3d="http://schemas.microsoft.com/office/drawing/2017/model3d" xmlns:o="urn:schemas-microsoft-com:office:office" xmlns:oel="http://schemas.microsoft.com/office/2019/extlst" xmlns:r="http://schemas.openxmlformats.org/officeDocument/2006/relationships" xmlns:m="http://schemas.openxmlformats.org/officeDocument/2006/math" xmlns:v="urn:schemas-microsoft-com:vml" xmlns:wp14="http://schemas.microsoft.com/office/word/2010/wordprocessingDrawing" xmlns:wp="http://schemas.openxmlformats.org/drawingml/2006/wordprocessingDrawing" xmlns:w10="urn:schemas-microsoft-com:office:word" xmlns:w="http://schemas.openxmlformats.org/wordprocessingml/2006/main" xmlns:w14="http://schemas.microsoft.com/office/word/2010/wordml" xmlns:w15="http://schemas.microsoft.com/office/word/2012/wordml" xmlns:w16cex="http://schemas.microsoft.com/office/word/2018/wordml/cex" xmlns:w16cid="http://schemas.microsoft.com/office/word/2016/wordml/cid" xmlns:w16="http://schemas.microsoft.com/office/word/2018/wordml" xmlns:w16sdtdh="http://schemas.microsoft.com/office/word/2020/wordml/sdtdatahash" xmlns:w16se="http://schemas.microsoft.com/office/word/2015/wordml/symex" xmlns:wpg="http://schemas.microsoft.com/office/word/2010/wordprocessingGroup" xmlns:wpi="http://schemas.microsoft.com/office/word/2010/wordprocessingInk" xmlns:wne="http://schemas.microsoft.com/office/word/2006/wordml" xmlns:wps="http://schemas.microsoft.com/office/word/2010/wordprocessingShape" mc:Ignorable="w14 w15 w16se w16cid w16 w16cex w16sdtdh wp14">
   <w:body>
     <w:p>
       <w:pPr>
@@ -58,7 +58,7 @@
         <w:rPr>
           <w:b/>
         </w:rPr>
-        <w:t>0</w:t>
+        <w:t>1</w:t>
       </w:r>
       <w:r>
         <w:rPr>
@@ -70,7 +70,7 @@
         <w:rPr>
           <w:b/>
         </w:rPr>
-        <w:t>1</w:t>
+        <w:t>4</w:t>
       </w:r>
       <w:r>
         <w:rPr>
@@ -82,7 +82,7 @@
         <w:rPr>
           <w:b/>
         </w:rPr>
-        <w:t>9</w:t>
+        <w:t>22</w:t>
       </w:r>
       <w:r>
         <w:rPr>
@@ -264,21 +264,7 @@
             <w:rStyle w:val="Hyperlink"/>
             <w:b/>
           </w:rPr>
-          <w:t>https://github.com/skilldocs/</w:t>
-        </w:r>
-        <w:r>
-          <w:rPr>
-            <w:rStyle w:val="Hyperlink"/>
-            <w:b/>
-          </w:rPr>
-          <w:t>prom-start/</w:t>
-        </w:r>
-        <w:r>
-          <w:rPr>
-            <w:rStyle w:val="Hyperlink"/>
-            <w:b/>
-          </w:rPr>
-          <w:t>blob/main/prom-start-labs.pdf</w:t>
+          <w:t>https://github.com/skilldocs/prom-start/blob/main/prom-start-labs.pdf</w:t>
         </w:r>
       </w:hyperlink>
     </w:p>
@@ -458,7 +444,7 @@
         <w:t xml:space="preserve"> </w:t>
       </w:r>
       <w:r>
-        <w:t>5</w:t>
+        <w:t>3</w:t>
       </w:r>
       <w:r>
         <w:t xml:space="preserve"> </w:t>
@@ -521,39 +507,63 @@
           <w:rFonts w:cstheme="minorHAnsi"/>
           <w:color w:val="000000"/>
         </w:rPr>
-        <w:t>4c572a0bfadace5eb5253a1377670439</w:t>
-      </w:r>
-    </w:p>
-    <w:p>
-      <w:pPr>
-        <w:rPr>
-          <w:rFonts w:ascii="Consolas" w:eastAsia="Times New Roman" w:hAnsi="Consolas" w:cs="Consolas"/>
+        <w:t>299856209373b5fbd0f00461fe4b9a16</w:t>
+      </w:r>
+    </w:p>
+    <w:p>
+      <w:pPr>
+        <w:rPr>
+          <w:rFonts w:eastAsia="Times New Roman" w:cstheme="minorHAnsi"/>
+          <w:b/>
+        </w:rPr>
+      </w:pPr>
+      <w:r>
+        <w:rPr>
+          <w:rFonts w:eastAsia="Times New Roman" w:cstheme="minorHAnsi"/>
           <w:b/>
           <w:sz w:val="24"/>
           <w:szCs w:val="24"/>
         </w:rPr>
-      </w:pPr>
-      <w:r>
-        <w:rPr>
-          <w:rFonts w:eastAsia="Times New Roman" w:cstheme="minorHAnsi"/>
+        <w:t xml:space="preserve">SHA-1 Checksum: </w:t>
+      </w:r>
+      <w:r>
+        <w:rPr>
+          <w:rFonts w:cstheme="minorHAnsi"/>
+          <w:color w:val="000000"/>
+        </w:rPr>
+        <w:t>6e374c2cd13c3cc2a87f55d93b511374ae19dcba</w:t>
+      </w:r>
+    </w:p>
+    <w:p>
+      <w:pPr>
+        <w:rPr>
+          <w:rFonts w:ascii="Consolas" w:eastAsia="Times New Roman" w:hAnsi="Consolas" w:cs="Consolas"/>
           <w:b/>
           <w:sz w:val="24"/>
           <w:szCs w:val="24"/>
         </w:rPr>
-        <w:t xml:space="preserve">SHA-1 Checksum: </w:t>
+      </w:pPr>
+      <w:r>
+        <w:rPr>
+          <w:rFonts w:eastAsia="Times New Roman" w:cstheme="minorHAnsi"/>
+          <w:b/>
+          <w:sz w:val="24"/>
+          <w:szCs w:val="24"/>
+        </w:rPr>
+        <w:t xml:space="preserve">SHA-256 Checksum: </w:t>
       </w:r>
       <w:r>
         <w:rPr>
           <w:rFonts w:cstheme="minorHAnsi"/>
           <w:color w:val="000000"/>
         </w:rPr>
-        <w:t>b63d388dd53da4c5d5a115f47d969e0a2227099d</w:t>
-      </w:r>
-    </w:p>
-    <w:p>
-      <w:pPr>
-        <w:rPr>
-          <w:rFonts w:ascii="Consolas" w:eastAsia="Times New Roman" w:hAnsi="Consolas" w:cs="Consolas"/>
+        <w:t>97a7532c93f96c9c55362bd838c5363d4f0e276a3807d31f6ad6038b4088fd90</w:t>
+      </w:r>
+    </w:p>
+    <w:p>
+      <w:pPr>
+        <w:rPr>
+          <w:rFonts w:eastAsia="Times New Roman" w:cstheme="minorHAnsi"/>
           <w:b/>
           <w:sz w:val="24"/>
           <w:szCs w:val="24"/>
@@ -566,49 +576,23 @@
           <w:sz w:val="24"/>
           <w:szCs w:val="24"/>
         </w:rPr>
-        <w:t xml:space="preserve">SHA-256 Checksum: </w:t>
+        <w:t xml:space="preserve">SHA-512 Checksum: </w:t>
+      </w:r>
+      <w:r>
+        <w:rPr>
+          <w:rFonts w:eastAsia="Times New Roman" w:cstheme="minorHAnsi"/>
+          <w:b/>
+          <w:sz w:val="24"/>
+          <w:szCs w:val="24"/>
+        </w:rPr>
+        <w:t xml:space="preserve"> </w:t>
       </w:r>
       <w:r>
         <w:rPr>
           <w:rFonts w:cstheme="minorHAnsi"/>
           <w:color w:val="000000"/>
         </w:rPr>
-        <w:t>a586f395adac7dabc4b21aaf78ae1152328155b929e6bffd304e54347ff31376</w:t>
-      </w:r>
-    </w:p>
-    <w:p>
-      <w:pPr>
-        <w:rPr>
-          <w:rFonts w:eastAsia="Times New Roman" w:cstheme="minorHAnsi"/>
-          <w:b/>
-          <w:sz w:val="24"/>
-          <w:szCs w:val="24"/>
-        </w:rPr>
-      </w:pPr>
-      <w:r>
-        <w:rPr>
-          <w:rFonts w:eastAsia="Times New Roman" w:cstheme="minorHAnsi"/>
-          <w:b/>
-          <w:sz w:val="24"/>
-          <w:szCs w:val="24"/>
-        </w:rPr>
-        <w:t xml:space="preserve">SHA-512 Checksum: </w:t>
-      </w:r>
-      <w:r>
-        <w:rPr>
-          <w:rFonts w:eastAsia="Times New Roman" w:cstheme="minorHAnsi"/>
-          <w:b/>
-          <w:sz w:val="24"/>
-          <w:szCs w:val="24"/>
-        </w:rPr>
-        <w:t xml:space="preserve"> </w:t>
-      </w:r>
-      <w:r>
-        <w:rPr>
-          <w:rFonts w:cstheme="minorHAnsi"/>
-          <w:color w:val="000000"/>
-        </w:rPr>
-        <w:t>6072e88c902c1278896c2c55d6161be73b8f79ca5fbcba561cb760d07d795adff164e7301a223544b0ab9e5b976a1c526094e26e376dcf838528ba3217a1e835</w:t>
+        <w:t>82c90e477d15b828645e719ec9d7a272f312b674089e6eeb042fe43476e6d4bbba4b56bf145d15b763b0474c089288815f30bf5fcecd54db47fd21f33372dac4</w:t>
       </w:r>
     </w:p>
     <w:p/>
@@ -714,6 +698,7 @@
       <w:r>
         <w:rPr>
           <w:b/>
+          <w:noProof/>
         </w:rPr>
         <w:lastRenderedPageBreak/>
         <w:drawing>
@@ -771,15 +756,14 @@
           <w:b/>
           <w:bCs/>
         </w:rPr>
-        <w:t>prom-</w:t>
-      </w:r>
-      <w:proofErr w:type="spellStart"/>
+        <w:t>prom-start</w:t>
+      </w:r>
       <w:r>
         <w:rPr>
           <w:b/>
           <w:bCs/>
         </w:rPr>
-        <w:t>start</w:t>
+        <w:t>2</w:t>
       </w:r>
       <w:r>
         <w:rPr>
@@ -795,7 +779,6 @@
         </w:rPr>
         <w:t>ova</w:t>
       </w:r>
-      <w:proofErr w:type="spellEnd"/>
       <w:r>
         <w:t xml:space="preserve"> file.</w:t>
       </w:r>
@@ -827,14 +810,27 @@
         </w:rPr>
         <w:t xml:space="preserve"> </w:t>
       </w:r>
-      <w:r>
-        <w:rPr>
-          <w:noProof/>
+    </w:p>
+    <w:p>
+      <w:pPr>
+        <w:rPr>
+          <w:b/>
+        </w:rPr>
+      </w:pPr>
+      <w:r>
+        <w:rPr>
+          <w:b/>
+        </w:rPr>
+        <w:br w:type="textWrapping" w:clear="all"/>
+      </w:r>
+      <w:r>
+        <w:rPr>
+          <w:b/>
         </w:rPr>
         <w:drawing>
-          <wp:inline distT="0" distB="0" distL="0" distR="0" wp14:anchorId="463DA15A" wp14:editId="3FA5CD9F">
-            <wp:extent cx="6481823" cy="1804107"/>
-            <wp:effectExtent l="0" t="0" r="0" b="0"/>
+          <wp:inline distT="0" distB="0" distL="0" distR="0" wp14:anchorId="67738CE5" wp14:editId="1DC6D084">
+            <wp:extent cx="4477407" cy="3184763"/>
+            <wp:effectExtent l="0" t="0" r="5715" b="3175"/>
             <wp:docPr id="1" name="Picture 1" descr="Graphical user interface, text, application, email&#10;&#10;Description automatically generated"/>
             <wp:cNvGraphicFramePr>
               <a:graphicFrameLocks xmlns:a="http://schemas.openxmlformats.org/drawingml/2006/main" noChangeAspect="1"/>
@@ -855,7 +851,7 @@
                   <pic:spPr>
                     <a:xfrm>
                       <a:off x="0" y="0"/>
-                      <a:ext cx="6515246" cy="1813410"/>
+                      <a:ext cx="4492606" cy="3195574"/>
                     </a:xfrm>
                     <a:prstGeom prst="rect">
                       <a:avLst/>
@@ -869,126 +865,67 @@
       </w:r>
     </w:p>
     <w:p>
-      <w:pPr>
-        <w:rPr>
-          <w:b/>
-        </w:rPr>
-      </w:pPr>
-      <w:r>
-        <w:rPr>
-          <w:b/>
-        </w:rPr>
-        <w:br w:type="textWrapping" w:clear="all"/>
-      </w:r>
-      <w:r>
-        <w:rPr>
-          <w:b/>
+      <w:r>
+        <w:t xml:space="preserve">4.   </w:t>
+      </w:r>
+      <w:r>
+        <w:t xml:space="preserve">On the next screen, </w:t>
+      </w:r>
+      <w:r>
+        <w:t xml:space="preserve">if given the option, </w:t>
+      </w:r>
+      <w:r>
+        <w:t xml:space="preserve">click the box to reinitialize the MAC addresses.  </w:t>
+      </w:r>
+      <w:r>
+        <w:t>You can just accept the</w:t>
+      </w:r>
+      <w:r>
+        <w:t xml:space="preserve"> rest of the</w:t>
+      </w:r>
+      <w:r>
+        <w:t xml:space="preserve"> </w:t>
+      </w:r>
+      <w:r>
+        <w:rPr>
+          <w:b/>
+        </w:rPr>
+        <w:t>Appliance Settings</w:t>
+      </w:r>
+      <w:r>
+        <w:t xml:space="preserve"> and </w:t>
+      </w:r>
+      <w:r>
+        <w:t xml:space="preserve">then </w:t>
+      </w:r>
+      <w:r>
+        <w:t xml:space="preserve">click the </w:t>
+      </w:r>
+      <w:r>
+        <w:rPr>
+          <w:b/>
+        </w:rPr>
+        <w:t xml:space="preserve">Import </w:t>
+      </w:r>
+      <w:r>
+        <w:t>button.</w:t>
+      </w:r>
+    </w:p>
+    <w:p>
+      <w:pPr>
+        <w:rPr>
+          <w:b/>
+        </w:rPr>
+      </w:pPr>
+      <w:r>
+        <w:rPr>
+          <w:b/>
+          <w:noProof/>
         </w:rPr>
         <w:drawing>
-          <wp:inline distT="0" distB="0" distL="0" distR="0" wp14:anchorId="7188EBD2" wp14:editId="3BA68B7F">
-            <wp:extent cx="6858000" cy="991235"/>
-            <wp:effectExtent l="0" t="0" r="0" b="0"/>
-            <wp:docPr id="6" name="Picture 6" descr="Background pattern&#10;&#10;Description automatically generated with medium confidence"/>
-            <wp:cNvGraphicFramePr>
-              <a:graphicFrameLocks xmlns:a="http://schemas.openxmlformats.org/drawingml/2006/main" noChangeAspect="1"/>
-            </wp:cNvGraphicFramePr>
-            <a:graphic xmlns:a="http://schemas.openxmlformats.org/drawingml/2006/main">
-              <a:graphicData uri="http://schemas.openxmlformats.org/drawingml/2006/picture">
-                <pic:pic xmlns:pic="http://schemas.openxmlformats.org/drawingml/2006/picture">
-                  <pic:nvPicPr>
-                    <pic:cNvPr id="6" name="Picture 6" descr="Background pattern&#10;&#10;Description automatically generated with medium confidence"/>
-                    <pic:cNvPicPr/>
-                  </pic:nvPicPr>
-                  <pic:blipFill>
-                    <a:blip r:embed="rId13"/>
-                    <a:stretch>
-                      <a:fillRect/>
-                    </a:stretch>
-                  </pic:blipFill>
-                  <pic:spPr>
-                    <a:xfrm>
-                      <a:off x="0" y="0"/>
-                      <a:ext cx="6858000" cy="991235"/>
-                    </a:xfrm>
-                    <a:prstGeom prst="rect">
-                      <a:avLst/>
-                    </a:prstGeom>
-                  </pic:spPr>
-                </pic:pic>
-              </a:graphicData>
-            </a:graphic>
-          </wp:inline>
-        </w:drawing>
-      </w:r>
-    </w:p>
-    <w:p>
-      <w:pPr>
-        <w:rPr>
-          <w:b/>
-        </w:rPr>
-      </w:pPr>
-    </w:p>
-    <w:p>
-      <w:r>
-        <w:t xml:space="preserve">4.   </w:t>
-      </w:r>
-      <w:r>
-        <w:t xml:space="preserve">On the next screen, </w:t>
-      </w:r>
-      <w:r>
-        <w:t xml:space="preserve">if given the option, </w:t>
-      </w:r>
-      <w:r>
-        <w:t xml:space="preserve">click the box to reinitialize the MAC addresses.  </w:t>
-      </w:r>
-      <w:r>
-        <w:t>You can just accept the</w:t>
-      </w:r>
-      <w:r>
-        <w:t xml:space="preserve"> rest of the</w:t>
-      </w:r>
-      <w:r>
-        <w:t xml:space="preserve"> </w:t>
-      </w:r>
-      <w:r>
-        <w:rPr>
-          <w:b/>
-        </w:rPr>
-        <w:t>Appliance Settings</w:t>
-      </w:r>
-      <w:r>
-        <w:t xml:space="preserve"> and </w:t>
-      </w:r>
-      <w:r>
-        <w:t xml:space="preserve">then </w:t>
-      </w:r>
-      <w:r>
-        <w:t xml:space="preserve">click the </w:t>
-      </w:r>
-      <w:r>
-        <w:rPr>
-          <w:b/>
-        </w:rPr>
-        <w:t xml:space="preserve">Import </w:t>
-      </w:r>
-      <w:r>
-        <w:t>button.</w:t>
-      </w:r>
-    </w:p>
-    <w:p>
-      <w:pPr>
-        <w:rPr>
-          <w:b/>
-        </w:rPr>
-      </w:pPr>
-      <w:r>
-        <w:rPr>
-          <w:b/>
-        </w:rPr>
-        <w:drawing>
-          <wp:inline distT="0" distB="0" distL="0" distR="0" wp14:anchorId="0E72DCDA" wp14:editId="57C57D0A">
-            <wp:extent cx="4010628" cy="2872798"/>
-            <wp:effectExtent l="0" t="0" r="3175" b="0"/>
+          <wp:inline distT="0" distB="0" distL="0" distR="0" wp14:anchorId="0E72DCDA" wp14:editId="44456340">
+            <wp:extent cx="3525811" cy="2525525"/>
+            <wp:effectExtent l="0" t="0" r="5080" b="1905"/>
             <wp:docPr id="8" name="Picture 8" descr="Graphical user interface, text, application&#10;&#10;Description automatically generated"/>
             <wp:cNvGraphicFramePr>
               <a:graphicFrameLocks xmlns:a="http://schemas.openxmlformats.org/drawingml/2006/main" noChangeAspect="1"/>
@@ -1001,7 +938,7 @@
                     <pic:cNvPicPr/>
                   </pic:nvPicPr>
                   <pic:blipFill>
-                    <a:blip r:embed="rId14"/>
+                    <a:blip r:embed="rId13"/>
                     <a:stretch>
                       <a:fillRect/>
                     </a:stretch>
@@ -1009,7 +946,7 @@
                   <pic:spPr>
                     <a:xfrm>
                       <a:off x="0" y="0"/>
-                      <a:ext cx="4018404" cy="2878368"/>
+                      <a:ext cx="3547397" cy="2540987"/>
                     </a:xfrm>
                     <a:prstGeom prst="rect">
                       <a:avLst/>
@@ -1064,6 +1001,7 @@
       <w:r>
         <w:rPr>
           <w:b/>
+          <w:noProof/>
         </w:rPr>
         <w:drawing>
           <wp:inline distT="0" distB="0" distL="0" distR="0" wp14:anchorId="217217F9" wp14:editId="112EADDB">
@@ -1081,7 +1019,7 @@
                     <pic:cNvPicPr/>
                   </pic:nvPicPr>
                   <pic:blipFill>
-                    <a:blip r:embed="rId15"/>
+                    <a:blip r:embed="rId14"/>
                     <a:stretch>
                       <a:fillRect/>
                     </a:stretch>
@@ -1133,6 +1071,9 @@
     </w:p>
     <w:p>
       <w:r>
+        <w:rPr>
+          <w:noProof/>
+        </w:rPr>
         <w:drawing>
           <wp:inline distT="0" distB="0" distL="0" distR="0" wp14:anchorId="3C55C623" wp14:editId="74F486D1">
             <wp:extent cx="5124450" cy="1739941"/>
@@ -1149,7 +1090,7 @@
                     <pic:cNvPicPr/>
                   </pic:nvPicPr>
                   <pic:blipFill>
-                    <a:blip r:embed="rId16"/>
+                    <a:blip r:embed="rId15"/>
                     <a:stretch>
                       <a:fillRect/>
                     </a:stretch>
@@ -1244,6 +1185,7 @@
       <w:r>
         <w:rPr>
           <w:b/>
+          <w:noProof/>
         </w:rPr>
         <w:drawing>
           <wp:inline distT="0" distB="0" distL="0" distR="0" wp14:anchorId="4C3CA9D6" wp14:editId="6ED5CA40">
@@ -1261,7 +1203,7 @@
                     <pic:cNvPicPr/>
                   </pic:nvPicPr>
                   <pic:blipFill>
-                    <a:blip r:embed="rId17"/>
+                    <a:blip r:embed="rId16"/>
                     <a:stretch>
                       <a:fillRect/>
                     </a:stretch>
@@ -1317,6 +1259,7 @@
       <w:r>
         <w:rPr>
           <w:b/>
+          <w:noProof/>
         </w:rPr>
         <w:lastRenderedPageBreak/>
         <w:drawing>
@@ -1335,7 +1278,7 @@
                     <pic:cNvPicPr/>
                   </pic:nvPicPr>
                   <pic:blipFill>
-                    <a:blip r:embed="rId18"/>
+                    <a:blip r:embed="rId17"/>
                     <a:stretch>
                       <a:fillRect/>
                     </a:stretch>
@@ -1394,7 +1337,7 @@
                     </pic:cNvPicPr>
                   </pic:nvPicPr>
                   <pic:blipFill>
-                    <a:blip r:embed="rId19" cstate="print">
+                    <a:blip r:embed="rId18" cstate="print">
                       <a:extLst>
                         <a:ext uri="{28A0092B-C50C-407E-A947-70E740481C1C}">
                           <a14:useLocalDpi xmlns:a14="http://schemas.microsoft.com/office/drawing/2010/main" val="0"/>
@@ -1512,7 +1455,7 @@
                     <pic:cNvPicPr/>
                   </pic:nvPicPr>
                   <pic:blipFill>
-                    <a:blip r:embed="rId20"/>
+                    <a:blip r:embed="rId19"/>
                     <a:stretch>
                       <a:fillRect/>
                     </a:stretch>
@@ -1570,7 +1513,7 @@
                     </pic:cNvPicPr>
                   </pic:nvPicPr>
                   <pic:blipFill>
-                    <a:blip r:embed="rId21" r:link="rId22">
+                    <a:blip r:embed="rId20" r:link="rId21">
                       <a:extLst>
                         <a:ext uri="{28A0092B-C50C-407E-A947-70E740481C1C}">
                           <a14:useLocalDpi xmlns:a14="http://schemas.microsoft.com/office/drawing/2010/main" val="0"/>
@@ -1641,6 +1584,7 @@
       <w:r>
         <w:rPr>
           <w:b/>
+          <w:noProof/>
         </w:rPr>
         <w:lastRenderedPageBreak/>
         <w:drawing>
@@ -1659,7 +1603,7 @@
                     <pic:cNvPicPr/>
                   </pic:nvPicPr>
                   <pic:blipFill>
-                    <a:blip r:embed="rId23"/>
+                    <a:blip r:embed="rId22"/>
                     <a:stretch>
                       <a:fillRect/>
                     </a:stretch>
@@ -1831,7 +1775,7 @@
                     </pic:cNvPicPr>
                   </pic:nvPicPr>
                   <pic:blipFill>
-                    <a:blip r:embed="rId24" cstate="print">
+                    <a:blip r:embed="rId23" cstate="print">
                       <a:extLst>
                         <a:ext uri="{28A0092B-C50C-407E-A947-70E740481C1C}">
                           <a14:useLocalDpi xmlns:a14="http://schemas.microsoft.com/office/drawing/2010/main" val="0"/>
@@ -1899,7 +1843,7 @@
                     </pic:cNvPicPr>
                   </pic:nvPicPr>
                   <pic:blipFill>
-                    <a:blip r:embed="rId25" cstate="print">
+                    <a:blip r:embed="rId24" cstate="print">
                       <a:extLst>
                         <a:ext uri="{28A0092B-C50C-407E-A947-70E740481C1C}">
                           <a14:useLocalDpi xmlns:a14="http://schemas.microsoft.com/office/drawing/2010/main" val="0"/>
@@ -1969,7 +1913,7 @@
                     </pic:cNvPicPr>
                   </pic:nvPicPr>
                   <pic:blipFill>
-                    <a:blip r:embed="rId26" cstate="print">
+                    <a:blip r:embed="rId25" cstate="print">
                       <a:extLst>
                         <a:ext uri="{28A0092B-C50C-407E-A947-70E740481C1C}">
                           <a14:useLocalDpi xmlns:a14="http://schemas.microsoft.com/office/drawing/2010/main" val="0"/>
@@ -2056,7 +2000,7 @@
                     </pic:cNvPicPr>
                   </pic:nvPicPr>
                   <pic:blipFill>
-                    <a:blip r:embed="rId27" cstate="print">
+                    <a:blip r:embed="rId26" cstate="print">
                       <a:extLst>
                         <a:ext uri="{28A0092B-C50C-407E-A947-70E740481C1C}">
                           <a14:useLocalDpi xmlns:a14="http://schemas.microsoft.com/office/drawing/2010/main" val="0"/>
@@ -2107,8 +2051,8 @@
     </w:p>
     <w:p/>
     <w:sectPr>
-      <w:headerReference w:type="default" r:id="rId28"/>
-      <w:footerReference w:type="default" r:id="rId29"/>
+      <w:headerReference w:type="default" r:id="rId27"/>
+      <w:footerReference w:type="default" r:id="rId28"/>
       <w:pgSz w:w="12240" w:h="15840"/>
       <w:pgMar w:top="540" w:right="720" w:bottom="540" w:left="720" w:header="720" w:footer="720" w:gutter="0"/>
       <w:cols w:space="720"/>
@@ -2119,7 +2063,7 @@
 </file>
 
 <file path=word/endnotes.xml><?xml version="1.0" encoding="utf-8"?>
-<w:endnotes xmlns:wpc="http://schemas.microsoft.com/office/word/2010/wordprocessingCanvas" xmlns:cx="http://schemas.microsoft.com/office/drawing/2014/chartex" xmlns:cx1="http://schemas.microsoft.com/office/drawing/2015/9/8/chartex" xmlns:cx2="http://schemas.microsoft.com/office/drawing/2015/10/21/chartex" xmlns:cx3="http://schemas.microsoft.com/office/drawing/2016/5/9/chartex" xmlns:cx4="http://schemas.microsoft.com/office/drawing/2016/5/10/chartex" xmlns:cx5="http://schemas.microsoft.com/office/drawing/2016/5/11/chartex" xmlns:cx6="http://schemas.microsoft.com/office/drawing/2016/5/12/chartex" xmlns:cx7="http://schemas.microsoft.com/office/drawing/2016/5/13/chartex" xmlns:cx8="http://schemas.microsoft.com/office/drawing/2016/5/14/chartex" xmlns:mc="http://schemas.openxmlformats.org/markup-compatibility/2006" xmlns:aink="http://schemas.microsoft.com/office/drawing/2016/ink" xmlns:am3d="http://schemas.microsoft.com/office/drawing/2017/model3d" xmlns:o="urn:schemas-microsoft-com:office:office" xmlns:r="http://schemas.openxmlformats.org/officeDocument/2006/relationships" xmlns:m="http://schemas.openxmlformats.org/officeDocument/2006/math" xmlns:v="urn:schemas-microsoft-com:vml" xmlns:wp14="http://schemas.microsoft.com/office/word/2010/wordprocessingDrawing" xmlns:wp="http://schemas.openxmlformats.org/drawingml/2006/wordprocessingDrawing" xmlns:w10="urn:schemas-microsoft-com:office:word" xmlns:w="http://schemas.openxmlformats.org/wordprocessingml/2006/main" xmlns:w14="http://schemas.microsoft.com/office/word/2010/wordml" xmlns:w15="http://schemas.microsoft.com/office/word/2012/wordml" xmlns:w16cex="http://schemas.microsoft.com/office/word/2018/wordml/cex" xmlns:w16cid="http://schemas.microsoft.com/office/word/2016/wordml/cid" xmlns:w16="http://schemas.microsoft.com/office/word/2018/wordml" xmlns:w16sdtdh="http://schemas.microsoft.com/office/word/2020/wordml/sdtdatahash" xmlns:w16se="http://schemas.microsoft.com/office/word/2015/wordml/symex" xmlns:wpg="http://schemas.microsoft.com/office/word/2010/wordprocessingGroup" xmlns:wpi="http://schemas.microsoft.com/office/word/2010/wordprocessingInk" xmlns:wne="http://schemas.microsoft.com/office/word/2006/wordml" xmlns:wps="http://schemas.microsoft.com/office/word/2010/wordprocessingShape" mc:Ignorable="w14 w15 w16se w16cid w16 w16cex w16sdtdh wp14">
+<w:endnotes xmlns:wpc="http://schemas.microsoft.com/office/word/2010/wordprocessingCanvas" xmlns:cx="http://schemas.microsoft.com/office/drawing/2014/chartex" xmlns:cx1="http://schemas.microsoft.com/office/drawing/2015/9/8/chartex" xmlns:cx2="http://schemas.microsoft.com/office/drawing/2015/10/21/chartex" xmlns:cx3="http://schemas.microsoft.com/office/drawing/2016/5/9/chartex" xmlns:cx4="http://schemas.microsoft.com/office/drawing/2016/5/10/chartex" xmlns:cx5="http://schemas.microsoft.com/office/drawing/2016/5/11/chartex" xmlns:cx6="http://schemas.microsoft.com/office/drawing/2016/5/12/chartex" xmlns:cx7="http://schemas.microsoft.com/office/drawing/2016/5/13/chartex" xmlns:cx8="http://schemas.microsoft.com/office/drawing/2016/5/14/chartex" xmlns:mc="http://schemas.openxmlformats.org/markup-compatibility/2006" xmlns:aink="http://schemas.microsoft.com/office/drawing/2016/ink" xmlns:am3d="http://schemas.microsoft.com/office/drawing/2017/model3d" xmlns:o="urn:schemas-microsoft-com:office:office" xmlns:oel="http://schemas.microsoft.com/office/2019/extlst" xmlns:r="http://schemas.openxmlformats.org/officeDocument/2006/relationships" xmlns:m="http://schemas.openxmlformats.org/officeDocument/2006/math" xmlns:v="urn:schemas-microsoft-com:vml" xmlns:wp14="http://schemas.microsoft.com/office/word/2010/wordprocessingDrawing" xmlns:wp="http://schemas.openxmlformats.org/drawingml/2006/wordprocessingDrawing" xmlns:w10="urn:schemas-microsoft-com:office:word" xmlns:w="http://schemas.openxmlformats.org/wordprocessingml/2006/main" xmlns:w14="http://schemas.microsoft.com/office/word/2010/wordml" xmlns:w15="http://schemas.microsoft.com/office/word/2012/wordml" xmlns:w16cex="http://schemas.microsoft.com/office/word/2018/wordml/cex" xmlns:w16cid="http://schemas.microsoft.com/office/word/2016/wordml/cid" xmlns:w16="http://schemas.microsoft.com/office/word/2018/wordml" xmlns:w16sdtdh="http://schemas.microsoft.com/office/word/2020/wordml/sdtdatahash" xmlns:w16se="http://schemas.microsoft.com/office/word/2015/wordml/symex" xmlns:wpg="http://schemas.microsoft.com/office/word/2010/wordprocessingGroup" xmlns:wpi="http://schemas.microsoft.com/office/word/2010/wordprocessingInk" xmlns:wne="http://schemas.microsoft.com/office/word/2006/wordml" xmlns:wps="http://schemas.microsoft.com/office/word/2010/wordprocessingShape" mc:Ignorable="w14 w15 w16se w16cid w16 w16cex w16sdtdh wp14">
   <w:endnote w:type="separator" w:id="-1">
     <w:p>
       <w:pPr>
@@ -2144,7 +2088,7 @@
 </file>
 
 <file path=word/footer1.xml><?xml version="1.0" encoding="utf-8"?>
-<w:ftr xmlns:wpc="http://schemas.microsoft.com/office/word/2010/wordprocessingCanvas" xmlns:cx="http://schemas.microsoft.com/office/drawing/2014/chartex" xmlns:cx1="http://schemas.microsoft.com/office/drawing/2015/9/8/chartex" xmlns:cx2="http://schemas.microsoft.com/office/drawing/2015/10/21/chartex" xmlns:cx3="http://schemas.microsoft.com/office/drawing/2016/5/9/chartex" xmlns:cx4="http://schemas.microsoft.com/office/drawing/2016/5/10/chartex" xmlns:cx5="http://schemas.microsoft.com/office/drawing/2016/5/11/chartex" xmlns:cx6="http://schemas.microsoft.com/office/drawing/2016/5/12/chartex" xmlns:cx7="http://schemas.microsoft.com/office/drawing/2016/5/13/chartex" xmlns:cx8="http://schemas.microsoft.com/office/drawing/2016/5/14/chartex" xmlns:mc="http://schemas.openxmlformats.org/markup-compatibility/2006" xmlns:aink="http://schemas.microsoft.com/office/drawing/2016/ink" xmlns:am3d="http://schemas.microsoft.com/office/drawing/2017/model3d" xmlns:o="urn:schemas-microsoft-com:office:office" xmlns:r="http://schemas.openxmlformats.org/officeDocument/2006/relationships" xmlns:m="http://schemas.openxmlformats.org/officeDocument/2006/math" xmlns:v="urn:schemas-microsoft-com:vml" xmlns:wp14="http://schemas.microsoft.com/office/word/2010/wordprocessingDrawing" xmlns:wp="http://schemas.openxmlformats.org/drawingml/2006/wordprocessingDrawing" xmlns:w10="urn:schemas-microsoft-com:office:word" xmlns:w="http://schemas.openxmlformats.org/wordprocessingml/2006/main" xmlns:w14="http://schemas.microsoft.com/office/word/2010/wordml" xmlns:w15="http://schemas.microsoft.com/office/word/2012/wordml" xmlns:w16cex="http://schemas.microsoft.com/office/word/2018/wordml/cex" xmlns:w16cid="http://schemas.microsoft.com/office/word/2016/wordml/cid" xmlns:w16="http://schemas.microsoft.com/office/word/2018/wordml" xmlns:w16sdtdh="http://schemas.microsoft.com/office/word/2020/wordml/sdtdatahash" xmlns:w16se="http://schemas.microsoft.com/office/word/2015/wordml/symex" xmlns:wpg="http://schemas.microsoft.com/office/word/2010/wordprocessingGroup" xmlns:wpi="http://schemas.microsoft.com/office/word/2010/wordprocessingInk" xmlns:wne="http://schemas.microsoft.com/office/word/2006/wordml" xmlns:wps="http://schemas.microsoft.com/office/word/2010/wordprocessingShape" mc:Ignorable="w14 w15 w16se w16cid w16 w16cex w16sdtdh wp14">
+<w:ftr xmlns:wpc="http://schemas.microsoft.com/office/word/2010/wordprocessingCanvas" xmlns:cx="http://schemas.microsoft.com/office/drawing/2014/chartex" xmlns:cx1="http://schemas.microsoft.com/office/drawing/2015/9/8/chartex" xmlns:cx2="http://schemas.microsoft.com/office/drawing/2015/10/21/chartex" xmlns:cx3="http://schemas.microsoft.com/office/drawing/2016/5/9/chartex" xmlns:cx4="http://schemas.microsoft.com/office/drawing/2016/5/10/chartex" xmlns:cx5="http://schemas.microsoft.com/office/drawing/2016/5/11/chartex" xmlns:cx6="http://schemas.microsoft.com/office/drawing/2016/5/12/chartex" xmlns:cx7="http://schemas.microsoft.com/office/drawing/2016/5/13/chartex" xmlns:cx8="http://schemas.microsoft.com/office/drawing/2016/5/14/chartex" xmlns:mc="http://schemas.openxmlformats.org/markup-compatibility/2006" xmlns:aink="http://schemas.microsoft.com/office/drawing/2016/ink" xmlns:am3d="http://schemas.microsoft.com/office/drawing/2017/model3d" xmlns:o="urn:schemas-microsoft-com:office:office" xmlns:oel="http://schemas.microsoft.com/office/2019/extlst" xmlns:r="http://schemas.openxmlformats.org/officeDocument/2006/relationships" xmlns:m="http://schemas.openxmlformats.org/officeDocument/2006/math" xmlns:v="urn:schemas-microsoft-com:vml" xmlns:wp14="http://schemas.microsoft.com/office/word/2010/wordprocessingDrawing" xmlns:wp="http://schemas.openxmlformats.org/drawingml/2006/wordprocessingDrawing" xmlns:w10="urn:schemas-microsoft-com:office:word" xmlns:w="http://schemas.openxmlformats.org/wordprocessingml/2006/main" xmlns:w14="http://schemas.microsoft.com/office/word/2010/wordml" xmlns:w15="http://schemas.microsoft.com/office/word/2012/wordml" xmlns:w16cex="http://schemas.microsoft.com/office/word/2018/wordml/cex" xmlns:w16cid="http://schemas.microsoft.com/office/word/2016/wordml/cid" xmlns:w16="http://schemas.microsoft.com/office/word/2018/wordml" xmlns:w16sdtdh="http://schemas.microsoft.com/office/word/2020/wordml/sdtdatahash" xmlns:w16se="http://schemas.microsoft.com/office/word/2015/wordml/symex" xmlns:wpg="http://schemas.microsoft.com/office/word/2010/wordprocessingGroup" xmlns:wpi="http://schemas.microsoft.com/office/word/2010/wordprocessingInk" xmlns:wne="http://schemas.microsoft.com/office/word/2006/wordml" xmlns:wps="http://schemas.microsoft.com/office/word/2010/wordprocessingShape" mc:Ignorable="w14 w15 w16se w16cid w16 w16cex w16sdtdh wp14">
   <w:p>
     <w:pPr>
       <w:pStyle w:val="Footer"/>
@@ -2419,7 +2363,7 @@
 </file>
 
 <file path=word/footnotes.xml><?xml version="1.0" encoding="utf-8"?>
-<w:footnotes xmlns:wpc="http://schemas.microsoft.com/office/word/2010/wordprocessingCanvas" xmlns:cx="http://schemas.microsoft.com/office/drawing/2014/chartex" xmlns:cx1="http://schemas.microsoft.com/office/drawing/2015/9/8/chartex" xmlns:cx2="http://schemas.microsoft.com/office/drawing/2015/10/21/chartex" xmlns:cx3="http://schemas.microsoft.com/office/drawing/2016/5/9/chartex" xmlns:cx4="http://schemas.microsoft.com/office/drawing/2016/5/10/chartex" xmlns:cx5="http://schemas.microsoft.com/office/drawing/2016/5/11/chartex" xmlns:cx6="http://schemas.microsoft.com/office/drawing/2016/5/12/chartex" xmlns:cx7="http://schemas.microsoft.com/office/drawing/2016/5/13/chartex" xmlns:cx8="http://schemas.microsoft.com/office/drawing/2016/5/14/chartex" xmlns:mc="http://schemas.openxmlformats.org/markup-compatibility/2006" xmlns:aink="http://schemas.microsoft.com/office/drawing/2016/ink" xmlns:am3d="http://schemas.microsoft.com/office/drawing/2017/model3d" xmlns:o="urn:schemas-microsoft-com:office:office" xmlns:r="http://schemas.openxmlformats.org/officeDocument/2006/relationships" xmlns:m="http://schemas.openxmlformats.org/officeDocument/2006/math" xmlns:v="urn:schemas-microsoft-com:vml" xmlns:wp14="http://schemas.microsoft.com/office/word/2010/wordprocessingDrawing" xmlns:wp="http://schemas.openxmlformats.org/drawingml/2006/wordprocessingDrawing" xmlns:w10="urn:schemas-microsoft-com:office:word" xmlns:w="http://schemas.openxmlformats.org/wordprocessingml/2006/main" xmlns:w14="http://schemas.microsoft.com/office/word/2010/wordml" xmlns:w15="http://schemas.microsoft.com/office/word/2012/wordml" xmlns:w16cex="http://schemas.microsoft.com/office/word/2018/wordml/cex" xmlns:w16cid="http://schemas.microsoft.com/office/word/2016/wordml/cid" xmlns:w16="http://schemas.microsoft.com/office/word/2018/wordml" xmlns:w16sdtdh="http://schemas.microsoft.com/office/word/2020/wordml/sdtdatahash" xmlns:w16se="http://schemas.microsoft.com/office/word/2015/wordml/symex" xmlns:wpg="http://schemas.microsoft.com/office/word/2010/wordprocessingGroup" xmlns:wpi="http://schemas.microsoft.com/office/word/2010/wordprocessingInk" xmlns:wne="http://schemas.microsoft.com/office/word/2006/wordml" xmlns:wps="http://schemas.microsoft.com/office/word/2010/wordprocessingShape" mc:Ignorable="w14 w15 w16se w16cid w16 w16cex w16sdtdh wp14">
+<w:footnotes xmlns:wpc="http://schemas.microsoft.com/office/word/2010/wordprocessingCanvas" xmlns:cx="http://schemas.microsoft.com/office/drawing/2014/chartex" xmlns:cx1="http://schemas.microsoft.com/office/drawing/2015/9/8/chartex" xmlns:cx2="http://schemas.microsoft.com/office/drawing/2015/10/21/chartex" xmlns:cx3="http://schemas.microsoft.com/office/drawing/2016/5/9/chartex" xmlns:cx4="http://schemas.microsoft.com/office/drawing/2016/5/10/chartex" xmlns:cx5="http://schemas.microsoft.com/office/drawing/2016/5/11/chartex" xmlns:cx6="http://schemas.microsoft.com/office/drawing/2016/5/12/chartex" xmlns:cx7="http://schemas.microsoft.com/office/drawing/2016/5/13/chartex" xmlns:cx8="http://schemas.microsoft.com/office/drawing/2016/5/14/chartex" xmlns:mc="http://schemas.openxmlformats.org/markup-compatibility/2006" xmlns:aink="http://schemas.microsoft.com/office/drawing/2016/ink" xmlns:am3d="http://schemas.microsoft.com/office/drawing/2017/model3d" xmlns:o="urn:schemas-microsoft-com:office:office" xmlns:oel="http://schemas.microsoft.com/office/2019/extlst" xmlns:r="http://schemas.openxmlformats.org/officeDocument/2006/relationships" xmlns:m="http://schemas.openxmlformats.org/officeDocument/2006/math" xmlns:v="urn:schemas-microsoft-com:vml" xmlns:wp14="http://schemas.microsoft.com/office/word/2010/wordprocessingDrawing" xmlns:wp="http://schemas.openxmlformats.org/drawingml/2006/wordprocessingDrawing" xmlns:w10="urn:schemas-microsoft-com:office:word" xmlns:w="http://schemas.openxmlformats.org/wordprocessingml/2006/main" xmlns:w14="http://schemas.microsoft.com/office/word/2010/wordml" xmlns:w15="http://schemas.microsoft.com/office/word/2012/wordml" xmlns:w16cex="http://schemas.microsoft.com/office/word/2018/wordml/cex" xmlns:w16cid="http://schemas.microsoft.com/office/word/2016/wordml/cid" xmlns:w16="http://schemas.microsoft.com/office/word/2018/wordml" xmlns:w16sdtdh="http://schemas.microsoft.com/office/word/2020/wordml/sdtdatahash" xmlns:w16se="http://schemas.microsoft.com/office/word/2015/wordml/symex" xmlns:wpg="http://schemas.microsoft.com/office/word/2010/wordprocessingGroup" xmlns:wpi="http://schemas.microsoft.com/office/word/2010/wordprocessingInk" xmlns:wne="http://schemas.microsoft.com/office/word/2006/wordml" xmlns:wps="http://schemas.microsoft.com/office/word/2010/wordprocessingShape" mc:Ignorable="w14 w15 w16se w16cid w16 w16cex w16sdtdh wp14">
   <w:footnote w:type="separator" w:id="-1">
     <w:p>
       <w:pPr>
@@ -2444,7 +2388,7 @@
 </file>
 
 <file path=word/header1.xml><?xml version="1.0" encoding="utf-8"?>
-<w:hdr xmlns:wpc="http://schemas.microsoft.com/office/word/2010/wordprocessingCanvas" xmlns:cx="http://schemas.microsoft.com/office/drawing/2014/chartex" xmlns:cx1="http://schemas.microsoft.com/office/drawing/2015/9/8/chartex" xmlns:cx2="http://schemas.microsoft.com/office/drawing/2015/10/21/chartex" xmlns:cx3="http://schemas.microsoft.com/office/drawing/2016/5/9/chartex" xmlns:cx4="http://schemas.microsoft.com/office/drawing/2016/5/10/chartex" xmlns:cx5="http://schemas.microsoft.com/office/drawing/2016/5/11/chartex" xmlns:cx6="http://schemas.microsoft.com/office/drawing/2016/5/12/chartex" xmlns:cx7="http://schemas.microsoft.com/office/drawing/2016/5/13/chartex" xmlns:cx8="http://schemas.microsoft.com/office/drawing/2016/5/14/chartex" xmlns:mc="http://schemas.openxmlformats.org/markup-compatibility/2006" xmlns:aink="http://schemas.microsoft.com/office/drawing/2016/ink" xmlns:am3d="http://schemas.microsoft.com/office/drawing/2017/model3d" xmlns:o="urn:schemas-microsoft-com:office:office" xmlns:r="http://schemas.openxmlformats.org/officeDocument/2006/relationships" xmlns:m="http://schemas.openxmlformats.org/officeDocument/2006/math" xmlns:v="urn:schemas-microsoft-com:vml" xmlns:wp14="http://schemas.microsoft.com/office/word/2010/wordprocessingDrawing" xmlns:wp="http://schemas.openxmlformats.org/drawingml/2006/wordprocessingDrawing" xmlns:w10="urn:schemas-microsoft-com:office:word" xmlns:w="http://schemas.openxmlformats.org/wordprocessingml/2006/main" xmlns:w14="http://schemas.microsoft.com/office/word/2010/wordml" xmlns:w15="http://schemas.microsoft.com/office/word/2012/wordml" xmlns:w16cex="http://schemas.microsoft.com/office/word/2018/wordml/cex" xmlns:w16cid="http://schemas.microsoft.com/office/word/2016/wordml/cid" xmlns:w16="http://schemas.microsoft.com/office/word/2018/wordml" xmlns:w16sdtdh="http://schemas.microsoft.com/office/word/2020/wordml/sdtdatahash" xmlns:w16se="http://schemas.microsoft.com/office/word/2015/wordml/symex" xmlns:wpg="http://schemas.microsoft.com/office/word/2010/wordprocessingGroup" xmlns:wpi="http://schemas.microsoft.com/office/word/2010/wordprocessingInk" xmlns:wne="http://schemas.microsoft.com/office/word/2006/wordml" xmlns:wps="http://schemas.microsoft.com/office/word/2010/wordprocessingShape" mc:Ignorable="w14 w15 w16se w16cid w16 w16cex w16sdtdh wp14">
+<w:hdr xmlns:wpc="http://schemas.microsoft.com/office/word/2010/wordprocessingCanvas" xmlns:cx="http://schemas.microsoft.com/office/drawing/2014/chartex" xmlns:cx1="http://schemas.microsoft.com/office/drawing/2015/9/8/chartex" xmlns:cx2="http://schemas.microsoft.com/office/drawing/2015/10/21/chartex" xmlns:cx3="http://schemas.microsoft.com/office/drawing/2016/5/9/chartex" xmlns:cx4="http://schemas.microsoft.com/office/drawing/2016/5/10/chartex" xmlns:cx5="http://schemas.microsoft.com/office/drawing/2016/5/11/chartex" xmlns:cx6="http://schemas.microsoft.com/office/drawing/2016/5/12/chartex" xmlns:cx7="http://schemas.microsoft.com/office/drawing/2016/5/13/chartex" xmlns:cx8="http://schemas.microsoft.com/office/drawing/2016/5/14/chartex" xmlns:mc="http://schemas.openxmlformats.org/markup-compatibility/2006" xmlns:aink="http://schemas.microsoft.com/office/drawing/2016/ink" xmlns:am3d="http://schemas.microsoft.com/office/drawing/2017/model3d" xmlns:o="urn:schemas-microsoft-com:office:office" xmlns:oel="http://schemas.microsoft.com/office/2019/extlst" xmlns:r="http://schemas.openxmlformats.org/officeDocument/2006/relationships" xmlns:m="http://schemas.openxmlformats.org/officeDocument/2006/math" xmlns:v="urn:schemas-microsoft-com:vml" xmlns:wp14="http://schemas.microsoft.com/office/word/2010/wordprocessingDrawing" xmlns:wp="http://schemas.openxmlformats.org/drawingml/2006/wordprocessingDrawing" xmlns:w10="urn:schemas-microsoft-com:office:word" xmlns:w="http://schemas.openxmlformats.org/wordprocessingml/2006/main" xmlns:w14="http://schemas.microsoft.com/office/word/2010/wordml" xmlns:w15="http://schemas.microsoft.com/office/word/2012/wordml" xmlns:w16cex="http://schemas.microsoft.com/office/word/2018/wordml/cex" xmlns:w16cid="http://schemas.microsoft.com/office/word/2016/wordml/cid" xmlns:w16="http://schemas.microsoft.com/office/word/2018/wordml" xmlns:w16sdtdh="http://schemas.microsoft.com/office/word/2020/wordml/sdtdatahash" xmlns:w16se="http://schemas.microsoft.com/office/word/2015/wordml/symex" xmlns:wpg="http://schemas.microsoft.com/office/word/2010/wordprocessingGroup" xmlns:wpi="http://schemas.microsoft.com/office/word/2010/wordprocessingInk" xmlns:wne="http://schemas.microsoft.com/office/word/2006/wordml" xmlns:wps="http://schemas.microsoft.com/office/word/2010/wordprocessingShape" mc:Ignorable="w14 w15 w16se w16cid w16 w16cex w16sdtdh wp14">
   <w:sdt>
     <w:sdtPr>
       <w:id w:val="-1972513868"/>
@@ -2501,14 +2445,14 @@
                           </a:ln>
                           <a:extLst>
                             <a:ext uri="{909E8E84-426E-40dd-AFC4-6F175D3DCCD1}">
-                              <a14:hiddenFill xmlns="" xmlns:mo="http://schemas.microsoft.com/office/mac/office/2008/main" xmlns:mv="urn:schemas-microsoft-com:mac:vml" xmlns:o="urn:schemas-microsoft-com:office:office" xmlns:v="urn:schemas-microsoft-com:vml" xmlns:w10="urn:schemas-microsoft-com:office:word" xmlns:w="http://schemas.openxmlformats.org/wordprocessingml/2006/main" xmlns:a14="http://schemas.microsoft.com/office/drawing/2010/main">
+                              <a14:hiddenFill xmlns:a14="http://schemas.microsoft.com/office/drawing/2010/main" xmlns:w="http://schemas.openxmlformats.org/wordprocessingml/2006/main" xmlns:w10="urn:schemas-microsoft-com:office:word" xmlns:v="urn:schemas-microsoft-com:vml" xmlns:o="urn:schemas-microsoft-com:office:office" xmlns:mv="urn:schemas-microsoft-com:mac:vml" xmlns:mo="http://schemas.microsoft.com/office/mac/office/2008/main" xmlns="">
                                 <a:solidFill>
                                   <a:srgbClr val="FFFFFF"/>
                                 </a:solidFill>
                               </a14:hiddenFill>
                             </a:ext>
                             <a:ext uri="{91240B29-F687-4f45-9708-019B960494DF}">
-                              <a14:hiddenLine xmlns="" xmlns:mo="http://schemas.microsoft.com/office/mac/office/2008/main" xmlns:mv="urn:schemas-microsoft-com:mac:vml" xmlns:o="urn:schemas-microsoft-com:office:office" xmlns:v="urn:schemas-microsoft-com:vml" xmlns:w10="urn:schemas-microsoft-com:office:word" xmlns:w="http://schemas.openxmlformats.org/wordprocessingml/2006/main" xmlns:a14="http://schemas.microsoft.com/office/drawing/2010/main" w="9525">
+                              <a14:hiddenLine xmlns:a14="http://schemas.microsoft.com/office/drawing/2010/main" xmlns:w="http://schemas.openxmlformats.org/wordprocessingml/2006/main" xmlns:w10="urn:schemas-microsoft-com:office:word" xmlns:v="urn:schemas-microsoft-com:vml" xmlns:o="urn:schemas-microsoft-com:office:office" xmlns:mv="urn:schemas-microsoft-com:mac:vml" xmlns:mo="http://schemas.microsoft.com/office/mac/office/2008/main" xmlns="" w="9525">
                                 <a:solidFill>
                                   <a:srgbClr val="000000"/>
                                 </a:solidFill>
@@ -2656,7 +2600,7 @@
 </file>
 
 <file path=word/numbering.xml><?xml version="1.0" encoding="utf-8"?>
-<w:numbering xmlns:wpc="http://schemas.microsoft.com/office/word/2010/wordprocessingCanvas" xmlns:cx="http://schemas.microsoft.com/office/drawing/2014/chartex" xmlns:cx1="http://schemas.microsoft.com/office/drawing/2015/9/8/chartex" xmlns:cx2="http://schemas.microsoft.com/office/drawing/2015/10/21/chartex" xmlns:cx3="http://schemas.microsoft.com/office/drawing/2016/5/9/chartex" xmlns:cx4="http://schemas.microsoft.com/office/drawing/2016/5/10/chartex" xmlns:cx5="http://schemas.microsoft.com/office/drawing/2016/5/11/chartex" xmlns:cx6="http://schemas.microsoft.com/office/drawing/2016/5/12/chartex" xmlns:cx7="http://schemas.microsoft.com/office/drawing/2016/5/13/chartex" xmlns:cx8="http://schemas.microsoft.com/office/drawing/2016/5/14/chartex" xmlns:mc="http://schemas.openxmlformats.org/markup-compatibility/2006" xmlns:aink="http://schemas.microsoft.com/office/drawing/2016/ink" xmlns:am3d="http://schemas.microsoft.com/office/drawing/2017/model3d" xmlns:o="urn:schemas-microsoft-com:office:office" xmlns:r="http://schemas.openxmlformats.org/officeDocument/2006/relationships" xmlns:m="http://schemas.openxmlformats.org/officeDocument/2006/math" xmlns:v="urn:schemas-microsoft-com:vml" xmlns:wp14="http://schemas.microsoft.com/office/word/2010/wordprocessingDrawing" xmlns:wp="http://schemas.openxmlformats.org/drawingml/2006/wordprocessingDrawing" xmlns:w10="urn:schemas-microsoft-com:office:word" xmlns:w="http://schemas.openxmlformats.org/wordprocessingml/2006/main" xmlns:w14="http://schemas.microsoft.com/office/word/2010/wordml" xmlns:w15="http://schemas.microsoft.com/office/word/2012/wordml" xmlns:w16cex="http://schemas.microsoft.com/office/word/2018/wordml/cex" xmlns:w16cid="http://schemas.microsoft.com/office/word/2016/wordml/cid" xmlns:w16="http://schemas.microsoft.com/office/word/2018/wordml" xmlns:w16sdtdh="http://schemas.microsoft.com/office/word/2020/wordml/sdtdatahash" xmlns:w16se="http://schemas.microsoft.com/office/word/2015/wordml/symex" xmlns:wpg="http://schemas.microsoft.com/office/word/2010/wordprocessingGroup" xmlns:wpi="http://schemas.microsoft.com/office/word/2010/wordprocessingInk" xmlns:wne="http://schemas.microsoft.com/office/word/2006/wordml" xmlns:wps="http://schemas.microsoft.com/office/word/2010/wordprocessingShape" mc:Ignorable="w14 w15 w16se w16cid w16 w16cex w16sdtdh wp14">
+<w:numbering xmlns:wpc="http://schemas.microsoft.com/office/word/2010/wordprocessingCanvas" xmlns:cx="http://schemas.microsoft.com/office/drawing/2014/chartex" xmlns:cx1="http://schemas.microsoft.com/office/drawing/2015/9/8/chartex" xmlns:cx2="http://schemas.microsoft.com/office/drawing/2015/10/21/chartex" xmlns:cx3="http://schemas.microsoft.com/office/drawing/2016/5/9/chartex" xmlns:cx4="http://schemas.microsoft.com/office/drawing/2016/5/10/chartex" xmlns:cx5="http://schemas.microsoft.com/office/drawing/2016/5/11/chartex" xmlns:cx6="http://schemas.microsoft.com/office/drawing/2016/5/12/chartex" xmlns:cx7="http://schemas.microsoft.com/office/drawing/2016/5/13/chartex" xmlns:cx8="http://schemas.microsoft.com/office/drawing/2016/5/14/chartex" xmlns:mc="http://schemas.openxmlformats.org/markup-compatibility/2006" xmlns:aink="http://schemas.microsoft.com/office/drawing/2016/ink" xmlns:am3d="http://schemas.microsoft.com/office/drawing/2017/model3d" xmlns:o="urn:schemas-microsoft-com:office:office" xmlns:oel="http://schemas.microsoft.com/office/2019/extlst" xmlns:r="http://schemas.openxmlformats.org/officeDocument/2006/relationships" xmlns:m="http://schemas.openxmlformats.org/officeDocument/2006/math" xmlns:v="urn:schemas-microsoft-com:vml" xmlns:wp14="http://schemas.microsoft.com/office/word/2010/wordprocessingDrawing" xmlns:wp="http://schemas.openxmlformats.org/drawingml/2006/wordprocessingDrawing" xmlns:w10="urn:schemas-microsoft-com:office:word" xmlns:w="http://schemas.openxmlformats.org/wordprocessingml/2006/main" xmlns:w14="http://schemas.microsoft.com/office/word/2010/wordml" xmlns:w15="http://schemas.microsoft.com/office/word/2012/wordml" xmlns:w16cex="http://schemas.microsoft.com/office/word/2018/wordml/cex" xmlns:w16cid="http://schemas.microsoft.com/office/word/2016/wordml/cid" xmlns:w16="http://schemas.microsoft.com/office/word/2018/wordml" xmlns:w16sdtdh="http://schemas.microsoft.com/office/word/2020/wordml/sdtdatahash" xmlns:w16se="http://schemas.microsoft.com/office/word/2015/wordml/symex" xmlns:wpg="http://schemas.microsoft.com/office/word/2010/wordprocessingGroup" xmlns:wpi="http://schemas.microsoft.com/office/word/2010/wordprocessingInk" xmlns:wne="http://schemas.microsoft.com/office/word/2006/wordml" xmlns:wps="http://schemas.microsoft.com/office/word/2010/wordprocessingShape" mc:Ignorable="w14 w15 w16se w16cid w16 w16cex w16sdtdh wp14">
   <w:abstractNum w:abstractNumId="0" w15:restartNumberingAfterBreak="0">
     <w:nsid w:val="0E131EEB"/>
     <w:multiLevelType w:val="hybridMultilevel"/>
@@ -2770,7 +2714,7 @@
       </w:rPr>
     </w:lvl>
   </w:abstractNum>
-  <w:num w:numId="1">
+  <w:num w:numId="1" w16cid:durableId="189341398">
     <w:abstractNumId w:val="0"/>
   </w:num>
 </w:numbering>

</xml_diff>